<commit_message>
backup IB problem sets
</commit_message>
<xml_diff>
--- a/IB2/1-Functions-Review/0920HW_Linear_quadratic_functions+models.docx
+++ b/IB2/1-Functions-Review/0920HW_Linear_quadratic_functions+models.docx
@@ -1,6 +1,6 @@
 
 <file path=word/document.xml><?xml version="1.0" encoding="utf-8"?>
-<w:document xmlns:wpc="http://schemas.microsoft.com/office/word/2010/wordprocessingCanvas" xmlns:mo="http://schemas.microsoft.com/office/mac/office/2008/main" xmlns:mc="http://schemas.openxmlformats.org/markup-compatibility/2006" xmlns:mv="urn:schemas-microsoft-com:mac:vml" xmlns:o="urn:schemas-microsoft-com:office:office" xmlns:r="http://schemas.openxmlformats.org/officeDocument/2006/relationships" xmlns:m="http://schemas.openxmlformats.org/officeDocument/2006/math" xmlns:v="urn:schemas-microsoft-com:vml" xmlns:wp14="http://schemas.microsoft.com/office/word/2010/wordprocessingDrawing" xmlns:wp="http://schemas.openxmlformats.org/drawingml/2006/wordprocessingDrawing" xmlns:w10="urn:schemas-microsoft-com:office:word" xmlns:w="http://schemas.openxmlformats.org/wordprocessingml/2006/main" xmlns:w14="http://schemas.microsoft.com/office/word/2010/wordml" xmlns:w15="http://schemas.microsoft.com/office/word/2012/wordml" xmlns:wpg="http://schemas.microsoft.com/office/word/2010/wordprocessingGroup" xmlns:wpi="http://schemas.microsoft.com/office/word/2010/wordprocessingInk" xmlns:wne="http://schemas.microsoft.com/office/word/2006/wordml" xmlns:wps="http://schemas.microsoft.com/office/word/2010/wordprocessingShape" mc:Ignorable="w14 w15 wp14">
+<w:document xmlns:wpc="http://schemas.microsoft.com/office/word/2010/wordprocessingCanvas" xmlns:cx="http://schemas.microsoft.com/office/drawing/2014/chartex" xmlns:cx1="http://schemas.microsoft.com/office/drawing/2015/9/8/chartex" xmlns:cx2="http://schemas.microsoft.com/office/drawing/2015/10/21/chartex" xmlns:cx3="http://schemas.microsoft.com/office/drawing/2016/5/9/chartex" xmlns:cx4="http://schemas.microsoft.com/office/drawing/2016/5/10/chartex" xmlns:cx5="http://schemas.microsoft.com/office/drawing/2016/5/11/chartex" xmlns:cx6="http://schemas.microsoft.com/office/drawing/2016/5/12/chartex" xmlns:cx7="http://schemas.microsoft.com/office/drawing/2016/5/13/chartex" xmlns:cx8="http://schemas.microsoft.com/office/drawing/2016/5/14/chartex" xmlns:mc="http://schemas.openxmlformats.org/markup-compatibility/2006" xmlns:aink="http://schemas.microsoft.com/office/drawing/2016/ink" xmlns:am3d="http://schemas.microsoft.com/office/drawing/2017/model3d" xmlns:o="urn:schemas-microsoft-com:office:office" xmlns:r="http://schemas.openxmlformats.org/officeDocument/2006/relationships" xmlns:m="http://schemas.openxmlformats.org/officeDocument/2006/math" xmlns:v="urn:schemas-microsoft-com:vml" xmlns:wp14="http://schemas.microsoft.com/office/word/2010/wordprocessingDrawing" xmlns:wp="http://schemas.openxmlformats.org/drawingml/2006/wordprocessingDrawing" xmlns:w10="urn:schemas-microsoft-com:office:word" xmlns:w="http://schemas.openxmlformats.org/wordprocessingml/2006/main" xmlns:w14="http://schemas.microsoft.com/office/word/2010/wordml" xmlns:w15="http://schemas.microsoft.com/office/word/2012/wordml" xmlns:w16cid="http://schemas.microsoft.com/office/word/2016/wordml/cid" xmlns:w16se="http://schemas.microsoft.com/office/word/2015/wordml/symex" xmlns:wpg="http://schemas.microsoft.com/office/word/2010/wordprocessingGroup" xmlns:wpi="http://schemas.microsoft.com/office/word/2010/wordprocessingInk" xmlns:wne="http://schemas.microsoft.com/office/word/2006/wordml" xmlns:wps="http://schemas.microsoft.com/office/word/2010/wordprocessingShape" mc:Ignorable="w14 w15 w16se w16cid wp14">
   <w:background w:color="FFFFFF"/>
   <w:body>
     <w:p>
@@ -15,7 +15,16 @@
           <w:b/>
           <w:bCs/>
         </w:rPr>
-        <w:t>Homework:</w:t>
+        <w:t>Homewo</w:t>
+      </w:r>
+      <w:bookmarkStart w:id="0" w:name="_GoBack"/>
+      <w:bookmarkEnd w:id="0"/>
+      <w:r>
+        <w:rPr>
+          <w:b/>
+          <w:bCs/>
+        </w:rPr>
+        <w:t>rk:</w:t>
       </w:r>
       <w:r>
         <w:t xml:space="preserve"> Review problems of l</w:t>
@@ -836,11 +845,7 @@
         <w:t>2a.</w:t>
       </w:r>
       <w:r>
-        <w:t xml:space="preserve"> The </w:t>
-      </w:r>
-      <w:bookmarkStart w:id="0" w:name="_GoBack"/>
-      <w:r>
-        <w:t xml:space="preserve">equation of the line </w:t>
+        <w:t xml:space="preserve"> The equation of the line </w:t>
       </w:r>
       <w:r>
         <w:rPr>
@@ -1358,7 +1363,6 @@
       <w:r>
         <w:t xml:space="preserve"> Find the </w:t>
       </w:r>
-      <w:bookmarkEnd w:id="0"/>
       <w:r>
         <w:rPr>
           <w:noProof/>
@@ -5613,21 +5617,7 @@
         <w:rPr>
           <w:b/>
         </w:rPr>
-        <w:t>Using your answer to part (</w:t>
-      </w:r>
-      <w:proofErr w:type="spellStart"/>
-      <w:r>
-        <w:rPr>
-          <w:b/>
-        </w:rPr>
-        <w:t>f</w:t>
-      </w:r>
-      <w:proofErr w:type="spellEnd"/>
-      <w:r>
-        <w:rPr>
-          <w:b/>
-        </w:rPr>
-        <w:t>)</w:t>
+        <w:t>Using your answer to part (f)</w:t>
       </w:r>
       <w:r>
         <w:t>, calculate the percentage error in the estimated price of the ticket.</w:t>
@@ -6650,8 +6640,10 @@
       </w:r>
     </w:p>
     <w:sectPr>
-      <w:headerReference w:type="default" r:id="rId76"/>
-      <w:footerReference w:type="default" r:id="rId77"/>
+      <w:headerReference w:type="even" r:id="rId76"/>
+      <w:headerReference w:type="default" r:id="rId77"/>
+      <w:footerReference w:type="default" r:id="rId78"/>
+      <w:headerReference w:type="first" r:id="rId79"/>
       <w:pgSz w:w="12240" w:h="15840"/>
       <w:pgMar w:top="1008" w:right="1080" w:bottom="720" w:left="1440" w:header="576" w:footer="432" w:gutter="0"/>
       <w:cols w:space="720"/>
@@ -6662,7 +6654,7 @@
 </file>
 
 <file path=word/endnotes.xml><?xml version="1.0" encoding="utf-8"?>
-<w:endnotes xmlns:wpc="http://schemas.microsoft.com/office/word/2010/wordprocessingCanvas" xmlns:mo="http://schemas.microsoft.com/office/mac/office/2008/main" xmlns:mc="http://schemas.openxmlformats.org/markup-compatibility/2006" xmlns:mv="urn:schemas-microsoft-com:mac:vml" xmlns:o="urn:schemas-microsoft-com:office:office" xmlns:r="http://schemas.openxmlformats.org/officeDocument/2006/relationships" xmlns:m="http://schemas.openxmlformats.org/officeDocument/2006/math" xmlns:v="urn:schemas-microsoft-com:vml" xmlns:wp14="http://schemas.microsoft.com/office/word/2010/wordprocessingDrawing" xmlns:wp="http://schemas.openxmlformats.org/drawingml/2006/wordprocessingDrawing" xmlns:w10="urn:schemas-microsoft-com:office:word" xmlns:w="http://schemas.openxmlformats.org/wordprocessingml/2006/main" xmlns:w14="http://schemas.microsoft.com/office/word/2010/wordml" xmlns:w15="http://schemas.microsoft.com/office/word/2012/wordml" xmlns:wpg="http://schemas.microsoft.com/office/word/2010/wordprocessingGroup" xmlns:wpi="http://schemas.microsoft.com/office/word/2010/wordprocessingInk" xmlns:wne="http://schemas.microsoft.com/office/word/2006/wordml" xmlns:wps="http://schemas.microsoft.com/office/word/2010/wordprocessingShape" mc:Ignorable="w14 w15 wp14">
+<w:endnotes xmlns:wpc="http://schemas.microsoft.com/office/word/2010/wordprocessingCanvas" xmlns:cx="http://schemas.microsoft.com/office/drawing/2014/chartex" xmlns:cx1="http://schemas.microsoft.com/office/drawing/2015/9/8/chartex" xmlns:cx2="http://schemas.microsoft.com/office/drawing/2015/10/21/chartex" xmlns:cx3="http://schemas.microsoft.com/office/drawing/2016/5/9/chartex" xmlns:cx4="http://schemas.microsoft.com/office/drawing/2016/5/10/chartex" xmlns:cx5="http://schemas.microsoft.com/office/drawing/2016/5/11/chartex" xmlns:cx6="http://schemas.microsoft.com/office/drawing/2016/5/12/chartex" xmlns:cx7="http://schemas.microsoft.com/office/drawing/2016/5/13/chartex" xmlns:cx8="http://schemas.microsoft.com/office/drawing/2016/5/14/chartex" xmlns:mc="http://schemas.openxmlformats.org/markup-compatibility/2006" xmlns:aink="http://schemas.microsoft.com/office/drawing/2016/ink" xmlns:am3d="http://schemas.microsoft.com/office/drawing/2017/model3d" xmlns:o="urn:schemas-microsoft-com:office:office" xmlns:r="http://schemas.openxmlformats.org/officeDocument/2006/relationships" xmlns:m="http://schemas.openxmlformats.org/officeDocument/2006/math" xmlns:v="urn:schemas-microsoft-com:vml" xmlns:wp14="http://schemas.microsoft.com/office/word/2010/wordprocessingDrawing" xmlns:wp="http://schemas.openxmlformats.org/drawingml/2006/wordprocessingDrawing" xmlns:w10="urn:schemas-microsoft-com:office:word" xmlns:w="http://schemas.openxmlformats.org/wordprocessingml/2006/main" xmlns:w14="http://schemas.microsoft.com/office/word/2010/wordml" xmlns:w15="http://schemas.microsoft.com/office/word/2012/wordml" xmlns:w16cid="http://schemas.microsoft.com/office/word/2016/wordml/cid" xmlns:w16se="http://schemas.microsoft.com/office/word/2015/wordml/symex" xmlns:wpg="http://schemas.microsoft.com/office/word/2010/wordprocessingGroup" xmlns:wpi="http://schemas.microsoft.com/office/word/2010/wordprocessingInk" xmlns:wne="http://schemas.microsoft.com/office/word/2006/wordml" xmlns:wps="http://schemas.microsoft.com/office/word/2010/wordprocessingShape" mc:Ignorable="w14 w15 w16se w16cid wp14">
   <w:endnote w:type="separator" w:id="-1">
     <w:p>
       <w:pPr>
@@ -6687,7 +6679,7 @@
 </file>
 
 <file path=word/footer1.xml><?xml version="1.0" encoding="utf-8"?>
-<w:ftr xmlns:wpc="http://schemas.microsoft.com/office/word/2010/wordprocessingCanvas" xmlns:mo="http://schemas.microsoft.com/office/mac/office/2008/main" xmlns:mc="http://schemas.openxmlformats.org/markup-compatibility/2006" xmlns:mv="urn:schemas-microsoft-com:mac:vml" xmlns:o="urn:schemas-microsoft-com:office:office" xmlns:r="http://schemas.openxmlformats.org/officeDocument/2006/relationships" xmlns:m="http://schemas.openxmlformats.org/officeDocument/2006/math" xmlns:v="urn:schemas-microsoft-com:vml" xmlns:wp14="http://schemas.microsoft.com/office/word/2010/wordprocessingDrawing" xmlns:wp="http://schemas.openxmlformats.org/drawingml/2006/wordprocessingDrawing" xmlns:w10="urn:schemas-microsoft-com:office:word" xmlns:w="http://schemas.openxmlformats.org/wordprocessingml/2006/main" xmlns:w14="http://schemas.microsoft.com/office/word/2010/wordml" xmlns:w15="http://schemas.microsoft.com/office/word/2012/wordml" xmlns:wpg="http://schemas.microsoft.com/office/word/2010/wordprocessingGroup" xmlns:wpi="http://schemas.microsoft.com/office/word/2010/wordprocessingInk" xmlns:wne="http://schemas.microsoft.com/office/word/2006/wordml" xmlns:wps="http://schemas.microsoft.com/office/word/2010/wordprocessingShape" mc:Ignorable="w14 w15 wp14">
+<w:ftr xmlns:wpc="http://schemas.microsoft.com/office/word/2010/wordprocessingCanvas" xmlns:cx="http://schemas.microsoft.com/office/drawing/2014/chartex" xmlns:cx1="http://schemas.microsoft.com/office/drawing/2015/9/8/chartex" xmlns:cx2="http://schemas.microsoft.com/office/drawing/2015/10/21/chartex" xmlns:cx3="http://schemas.microsoft.com/office/drawing/2016/5/9/chartex" xmlns:cx4="http://schemas.microsoft.com/office/drawing/2016/5/10/chartex" xmlns:cx5="http://schemas.microsoft.com/office/drawing/2016/5/11/chartex" xmlns:cx6="http://schemas.microsoft.com/office/drawing/2016/5/12/chartex" xmlns:cx7="http://schemas.microsoft.com/office/drawing/2016/5/13/chartex" xmlns:cx8="http://schemas.microsoft.com/office/drawing/2016/5/14/chartex" xmlns:mc="http://schemas.openxmlformats.org/markup-compatibility/2006" xmlns:aink="http://schemas.microsoft.com/office/drawing/2016/ink" xmlns:am3d="http://schemas.microsoft.com/office/drawing/2017/model3d" xmlns:o="urn:schemas-microsoft-com:office:office" xmlns:r="http://schemas.openxmlformats.org/officeDocument/2006/relationships" xmlns:m="http://schemas.openxmlformats.org/officeDocument/2006/math" xmlns:v="urn:schemas-microsoft-com:vml" xmlns:wp14="http://schemas.microsoft.com/office/word/2010/wordprocessingDrawing" xmlns:wp="http://schemas.openxmlformats.org/drawingml/2006/wordprocessingDrawing" xmlns:w10="urn:schemas-microsoft-com:office:word" xmlns:w="http://schemas.openxmlformats.org/wordprocessingml/2006/main" xmlns:w14="http://schemas.microsoft.com/office/word/2010/wordml" xmlns:w15="http://schemas.microsoft.com/office/word/2012/wordml" xmlns:w16cid="http://schemas.microsoft.com/office/word/2016/wordml/cid" xmlns:w16se="http://schemas.microsoft.com/office/word/2015/wordml/symex" xmlns:wpg="http://schemas.microsoft.com/office/word/2010/wordprocessingGroup" xmlns:wpi="http://schemas.microsoft.com/office/word/2010/wordprocessingInk" xmlns:wne="http://schemas.microsoft.com/office/word/2006/wordml" xmlns:wps="http://schemas.microsoft.com/office/word/2010/wordprocessingShape" mc:Ignorable="w14 w15 w16se w16cid wp14">
   <w:p>
     <w:pPr>
       <w:jc w:val="center"/>
@@ -6715,7 +6707,7 @@
 </file>
 
 <file path=word/footnotes.xml><?xml version="1.0" encoding="utf-8"?>
-<w:footnotes xmlns:wpc="http://schemas.microsoft.com/office/word/2010/wordprocessingCanvas" xmlns:mo="http://schemas.microsoft.com/office/mac/office/2008/main" xmlns:mc="http://schemas.openxmlformats.org/markup-compatibility/2006" xmlns:mv="urn:schemas-microsoft-com:mac:vml" xmlns:o="urn:schemas-microsoft-com:office:office" xmlns:r="http://schemas.openxmlformats.org/officeDocument/2006/relationships" xmlns:m="http://schemas.openxmlformats.org/officeDocument/2006/math" xmlns:v="urn:schemas-microsoft-com:vml" xmlns:wp14="http://schemas.microsoft.com/office/word/2010/wordprocessingDrawing" xmlns:wp="http://schemas.openxmlformats.org/drawingml/2006/wordprocessingDrawing" xmlns:w10="urn:schemas-microsoft-com:office:word" xmlns:w="http://schemas.openxmlformats.org/wordprocessingml/2006/main" xmlns:w14="http://schemas.microsoft.com/office/word/2010/wordml" xmlns:w15="http://schemas.microsoft.com/office/word/2012/wordml" xmlns:wpg="http://schemas.microsoft.com/office/word/2010/wordprocessingGroup" xmlns:wpi="http://schemas.microsoft.com/office/word/2010/wordprocessingInk" xmlns:wne="http://schemas.microsoft.com/office/word/2006/wordml" xmlns:wps="http://schemas.microsoft.com/office/word/2010/wordprocessingShape" mc:Ignorable="w14 w15 wp14">
+<w:footnotes xmlns:wpc="http://schemas.microsoft.com/office/word/2010/wordprocessingCanvas" xmlns:cx="http://schemas.microsoft.com/office/drawing/2014/chartex" xmlns:cx1="http://schemas.microsoft.com/office/drawing/2015/9/8/chartex" xmlns:cx2="http://schemas.microsoft.com/office/drawing/2015/10/21/chartex" xmlns:cx3="http://schemas.microsoft.com/office/drawing/2016/5/9/chartex" xmlns:cx4="http://schemas.microsoft.com/office/drawing/2016/5/10/chartex" xmlns:cx5="http://schemas.microsoft.com/office/drawing/2016/5/11/chartex" xmlns:cx6="http://schemas.microsoft.com/office/drawing/2016/5/12/chartex" xmlns:cx7="http://schemas.microsoft.com/office/drawing/2016/5/13/chartex" xmlns:cx8="http://schemas.microsoft.com/office/drawing/2016/5/14/chartex" xmlns:mc="http://schemas.openxmlformats.org/markup-compatibility/2006" xmlns:aink="http://schemas.microsoft.com/office/drawing/2016/ink" xmlns:am3d="http://schemas.microsoft.com/office/drawing/2017/model3d" xmlns:o="urn:schemas-microsoft-com:office:office" xmlns:r="http://schemas.openxmlformats.org/officeDocument/2006/relationships" xmlns:m="http://schemas.openxmlformats.org/officeDocument/2006/math" xmlns:v="urn:schemas-microsoft-com:vml" xmlns:wp14="http://schemas.microsoft.com/office/word/2010/wordprocessingDrawing" xmlns:wp="http://schemas.openxmlformats.org/drawingml/2006/wordprocessingDrawing" xmlns:w10="urn:schemas-microsoft-com:office:word" xmlns:w="http://schemas.openxmlformats.org/wordprocessingml/2006/main" xmlns:w14="http://schemas.microsoft.com/office/word/2010/wordml" xmlns:w15="http://schemas.microsoft.com/office/word/2012/wordml" xmlns:w16cid="http://schemas.microsoft.com/office/word/2016/wordml/cid" xmlns:w16se="http://schemas.microsoft.com/office/word/2015/wordml/symex" xmlns:wpg="http://schemas.microsoft.com/office/word/2010/wordprocessingGroup" xmlns:wpi="http://schemas.microsoft.com/office/word/2010/wordprocessingInk" xmlns:wne="http://schemas.microsoft.com/office/word/2006/wordml" xmlns:wps="http://schemas.microsoft.com/office/word/2010/wordprocessingShape" mc:Ignorable="w14 w15 w16se w16cid wp14">
   <w:footnote w:type="separator" w:id="-1">
     <w:p>
       <w:pPr>
@@ -6740,7 +6732,17 @@
 </file>
 
 <file path=word/header1.xml><?xml version="1.0" encoding="utf-8"?>
-<w:hdr xmlns:wpc="http://schemas.microsoft.com/office/word/2010/wordprocessingCanvas" xmlns:mo="http://schemas.microsoft.com/office/mac/office/2008/main" xmlns:mc="http://schemas.openxmlformats.org/markup-compatibility/2006" xmlns:mv="urn:schemas-microsoft-com:mac:vml" xmlns:o="urn:schemas-microsoft-com:office:office" xmlns:r="http://schemas.openxmlformats.org/officeDocument/2006/relationships" xmlns:m="http://schemas.openxmlformats.org/officeDocument/2006/math" xmlns:v="urn:schemas-microsoft-com:vml" xmlns:wp14="http://schemas.microsoft.com/office/word/2010/wordprocessingDrawing" xmlns:wp="http://schemas.openxmlformats.org/drawingml/2006/wordprocessingDrawing" xmlns:w10="urn:schemas-microsoft-com:office:word" xmlns:w="http://schemas.openxmlformats.org/wordprocessingml/2006/main" xmlns:w14="http://schemas.microsoft.com/office/word/2010/wordml" xmlns:w15="http://schemas.microsoft.com/office/word/2012/wordml" xmlns:wpg="http://schemas.microsoft.com/office/word/2010/wordprocessingGroup" xmlns:wpi="http://schemas.microsoft.com/office/word/2010/wordprocessingInk" xmlns:wne="http://schemas.microsoft.com/office/word/2006/wordml" xmlns:wps="http://schemas.microsoft.com/office/word/2010/wordprocessingShape" mc:Ignorable="w14 w15 wp14">
+<w:hdr xmlns:wpc="http://schemas.microsoft.com/office/word/2010/wordprocessingCanvas" xmlns:cx="http://schemas.microsoft.com/office/drawing/2014/chartex" xmlns:cx1="http://schemas.microsoft.com/office/drawing/2015/9/8/chartex" xmlns:cx2="http://schemas.microsoft.com/office/drawing/2015/10/21/chartex" xmlns:cx3="http://schemas.microsoft.com/office/drawing/2016/5/9/chartex" xmlns:cx4="http://schemas.microsoft.com/office/drawing/2016/5/10/chartex" xmlns:cx5="http://schemas.microsoft.com/office/drawing/2016/5/11/chartex" xmlns:cx6="http://schemas.microsoft.com/office/drawing/2016/5/12/chartex" xmlns:cx7="http://schemas.microsoft.com/office/drawing/2016/5/13/chartex" xmlns:cx8="http://schemas.microsoft.com/office/drawing/2016/5/14/chartex" xmlns:mc="http://schemas.openxmlformats.org/markup-compatibility/2006" xmlns:aink="http://schemas.microsoft.com/office/drawing/2016/ink" xmlns:am3d="http://schemas.microsoft.com/office/drawing/2017/model3d" xmlns:o="urn:schemas-microsoft-com:office:office" xmlns:r="http://schemas.openxmlformats.org/officeDocument/2006/relationships" xmlns:m="http://schemas.openxmlformats.org/officeDocument/2006/math" xmlns:v="urn:schemas-microsoft-com:vml" xmlns:wp14="http://schemas.microsoft.com/office/word/2010/wordprocessingDrawing" xmlns:wp="http://schemas.openxmlformats.org/drawingml/2006/wordprocessingDrawing" xmlns:w10="urn:schemas-microsoft-com:office:word" xmlns:w="http://schemas.openxmlformats.org/wordprocessingml/2006/main" xmlns:w14="http://schemas.microsoft.com/office/word/2010/wordml" xmlns:w15="http://schemas.microsoft.com/office/word/2012/wordml" xmlns:w16cid="http://schemas.microsoft.com/office/word/2016/wordml/cid" xmlns:w16se="http://schemas.microsoft.com/office/word/2015/wordml/symex" xmlns:wpg="http://schemas.microsoft.com/office/word/2010/wordprocessingGroup" xmlns:wpi="http://schemas.microsoft.com/office/word/2010/wordprocessingInk" xmlns:wne="http://schemas.microsoft.com/office/word/2006/wordml" xmlns:wps="http://schemas.microsoft.com/office/word/2010/wordprocessingShape" mc:Ignorable="w14 w15 w16se w16cid wp14">
+  <w:p>
+    <w:pPr>
+      <w:pStyle w:val="Header"/>
+    </w:pPr>
+  </w:p>
+</w:hdr>
+</file>
+
+<file path=word/header2.xml><?xml version="1.0" encoding="utf-8"?>
+<w:hdr xmlns:wpc="http://schemas.microsoft.com/office/word/2010/wordprocessingCanvas" xmlns:cx="http://schemas.microsoft.com/office/drawing/2014/chartex" xmlns:cx1="http://schemas.microsoft.com/office/drawing/2015/9/8/chartex" xmlns:cx2="http://schemas.microsoft.com/office/drawing/2015/10/21/chartex" xmlns:cx3="http://schemas.microsoft.com/office/drawing/2016/5/9/chartex" xmlns:cx4="http://schemas.microsoft.com/office/drawing/2016/5/10/chartex" xmlns:cx5="http://schemas.microsoft.com/office/drawing/2016/5/11/chartex" xmlns:cx6="http://schemas.microsoft.com/office/drawing/2016/5/12/chartex" xmlns:cx7="http://schemas.microsoft.com/office/drawing/2016/5/13/chartex" xmlns:cx8="http://schemas.microsoft.com/office/drawing/2016/5/14/chartex" xmlns:mc="http://schemas.openxmlformats.org/markup-compatibility/2006" xmlns:aink="http://schemas.microsoft.com/office/drawing/2016/ink" xmlns:am3d="http://schemas.microsoft.com/office/drawing/2017/model3d" xmlns:o="urn:schemas-microsoft-com:office:office" xmlns:r="http://schemas.openxmlformats.org/officeDocument/2006/relationships" xmlns:m="http://schemas.openxmlformats.org/officeDocument/2006/math" xmlns:v="urn:schemas-microsoft-com:vml" xmlns:wp14="http://schemas.microsoft.com/office/word/2010/wordprocessingDrawing" xmlns:wp="http://schemas.openxmlformats.org/drawingml/2006/wordprocessingDrawing" xmlns:w10="urn:schemas-microsoft-com:office:word" xmlns:w="http://schemas.openxmlformats.org/wordprocessingml/2006/main" xmlns:w14="http://schemas.microsoft.com/office/word/2010/wordml" xmlns:w15="http://schemas.microsoft.com/office/word/2012/wordml" xmlns:w16cid="http://schemas.microsoft.com/office/word/2016/wordml/cid" xmlns:w16se="http://schemas.microsoft.com/office/word/2015/wordml/symex" xmlns:wpg="http://schemas.microsoft.com/office/word/2010/wordprocessingGroup" xmlns:wpi="http://schemas.microsoft.com/office/word/2010/wordprocessingInk" xmlns:wne="http://schemas.microsoft.com/office/word/2006/wordml" xmlns:wps="http://schemas.microsoft.com/office/word/2010/wordprocessingShape" mc:Ignorable="w14 w15 w16se w16cid wp14">
   <w:p>
     <w:pPr>
       <w:tabs>
@@ -6812,7 +6814,7 @@
         <w:sz w:val="24"/>
         <w:szCs w:val="24"/>
       </w:rPr>
-      <w:t>20 September</w:t>
+      <w:t>5</w:t>
     </w:r>
     <w:r>
       <w:rPr>
@@ -6820,7 +6822,15 @@
         <w:sz w:val="24"/>
         <w:szCs w:val="24"/>
       </w:rPr>
-      <w:t xml:space="preserve"> 2017</w:t>
+      <w:t xml:space="preserve"> September</w:t>
+    </w:r>
+    <w:r>
+      <w:rPr>
+        <w:rFonts w:ascii="Times New Roman" w:hAnsi="Times New Roman" w:cs="Times New Roman"/>
+        <w:sz w:val="24"/>
+        <w:szCs w:val="24"/>
+      </w:rPr>
+      <w:t xml:space="preserve"> 2018</w:t>
     </w:r>
   </w:p>
   <w:p>
@@ -6831,8 +6841,18 @@
 </w:hdr>
 </file>
 
+<file path=word/header3.xml><?xml version="1.0" encoding="utf-8"?>
+<w:hdr xmlns:wpc="http://schemas.microsoft.com/office/word/2010/wordprocessingCanvas" xmlns:cx="http://schemas.microsoft.com/office/drawing/2014/chartex" xmlns:cx1="http://schemas.microsoft.com/office/drawing/2015/9/8/chartex" xmlns:cx2="http://schemas.microsoft.com/office/drawing/2015/10/21/chartex" xmlns:cx3="http://schemas.microsoft.com/office/drawing/2016/5/9/chartex" xmlns:cx4="http://schemas.microsoft.com/office/drawing/2016/5/10/chartex" xmlns:cx5="http://schemas.microsoft.com/office/drawing/2016/5/11/chartex" xmlns:cx6="http://schemas.microsoft.com/office/drawing/2016/5/12/chartex" xmlns:cx7="http://schemas.microsoft.com/office/drawing/2016/5/13/chartex" xmlns:cx8="http://schemas.microsoft.com/office/drawing/2016/5/14/chartex" xmlns:mc="http://schemas.openxmlformats.org/markup-compatibility/2006" xmlns:aink="http://schemas.microsoft.com/office/drawing/2016/ink" xmlns:am3d="http://schemas.microsoft.com/office/drawing/2017/model3d" xmlns:o="urn:schemas-microsoft-com:office:office" xmlns:r="http://schemas.openxmlformats.org/officeDocument/2006/relationships" xmlns:m="http://schemas.openxmlformats.org/officeDocument/2006/math" xmlns:v="urn:schemas-microsoft-com:vml" xmlns:wp14="http://schemas.microsoft.com/office/word/2010/wordprocessingDrawing" xmlns:wp="http://schemas.openxmlformats.org/drawingml/2006/wordprocessingDrawing" xmlns:w10="urn:schemas-microsoft-com:office:word" xmlns:w="http://schemas.openxmlformats.org/wordprocessingml/2006/main" xmlns:w14="http://schemas.microsoft.com/office/word/2010/wordml" xmlns:w15="http://schemas.microsoft.com/office/word/2012/wordml" xmlns:w16cid="http://schemas.microsoft.com/office/word/2016/wordml/cid" xmlns:w16se="http://schemas.microsoft.com/office/word/2015/wordml/symex" xmlns:wpg="http://schemas.microsoft.com/office/word/2010/wordprocessingGroup" xmlns:wpi="http://schemas.microsoft.com/office/word/2010/wordprocessingInk" xmlns:wne="http://schemas.microsoft.com/office/word/2006/wordml" xmlns:wps="http://schemas.microsoft.com/office/word/2010/wordprocessingShape" mc:Ignorable="w14 w15 w16se w16cid wp14">
+  <w:p>
+    <w:pPr>
+      <w:pStyle w:val="Header"/>
+    </w:pPr>
+  </w:p>
+</w:hdr>
+</file>
+
 <file path=word/styles.xml><?xml version="1.0" encoding="utf-8"?>
-<w:styles xmlns:mc="http://schemas.openxmlformats.org/markup-compatibility/2006" xmlns:r="http://schemas.openxmlformats.org/officeDocument/2006/relationships" xmlns:w="http://schemas.openxmlformats.org/wordprocessingml/2006/main" xmlns:w14="http://schemas.microsoft.com/office/word/2010/wordml" xmlns:w15="http://schemas.microsoft.com/office/word/2012/wordml" mc:Ignorable="w14 w15">
+<w:styles xmlns:mc="http://schemas.openxmlformats.org/markup-compatibility/2006" xmlns:r="http://schemas.openxmlformats.org/officeDocument/2006/relationships" xmlns:w="http://schemas.openxmlformats.org/wordprocessingml/2006/main" xmlns:w14="http://schemas.microsoft.com/office/word/2010/wordml" xmlns:w15="http://schemas.microsoft.com/office/word/2012/wordml" xmlns:w16cid="http://schemas.microsoft.com/office/word/2016/wordml/cid" xmlns:w16se="http://schemas.microsoft.com/office/word/2015/wordml/symex" mc:Ignorable="w14 w15 w16se w16cid">
   <w:docDefaults>
     <w:rPrDefault>
       <w:rPr>
@@ -6848,7 +6868,7 @@
       </w:pPr>
     </w:pPrDefault>
   </w:docDefaults>
-  <w:latentStyles w:defLockedState="0" w:defUIPriority="99" w:defSemiHidden="0" w:defUnhideWhenUsed="0" w:defQFormat="0" w:count="382">
+  <w:latentStyles w:defLockedState="0" w:defUIPriority="99" w:defSemiHidden="0" w:defUnhideWhenUsed="0" w:defQFormat="0" w:count="375">
     <w:lsdException w:name="Normal" w:uiPriority="0" w:qFormat="1"/>
     <w:lsdException w:name="heading 1" w:uiPriority="9" w:qFormat="1"/>
     <w:lsdException w:name="heading 2" w:semiHidden="1" w:uiPriority="9" w:unhideWhenUsed="1" w:qFormat="1"/>
@@ -7005,15 +7025,6 @@
     <w:lsdException w:name="Balloon Text" w:semiHidden="1" w:unhideWhenUsed="1"/>
     <w:lsdException w:name="Table Grid" w:uiPriority="39"/>
     <w:lsdException w:name="Table Theme" w:semiHidden="1" w:unhideWhenUsed="1"/>
-    <w:lsdException w:name="Note Level 1" w:semiHidden="1" w:unhideWhenUsed="1"/>
-    <w:lsdException w:name="Note Level 2" w:semiHidden="1" w:unhideWhenUsed="1"/>
-    <w:lsdException w:name="Note Level 3" w:semiHidden="1" w:unhideWhenUsed="1"/>
-    <w:lsdException w:name="Note Level 4" w:semiHidden="1" w:unhideWhenUsed="1"/>
-    <w:lsdException w:name="Note Level 5" w:semiHidden="1" w:unhideWhenUsed="1"/>
-    <w:lsdException w:name="Note Level 6" w:semiHidden="1" w:unhideWhenUsed="1"/>
-    <w:lsdException w:name="Note Level 7" w:semiHidden="1" w:unhideWhenUsed="1"/>
-    <w:lsdException w:name="Note Level 8" w:semiHidden="1" w:unhideWhenUsed="1"/>
-    <w:lsdException w:name="Note Level 9" w:semiHidden="1" w:unhideWhenUsed="1"/>
     <w:lsdException w:name="Placeholder Text" w:semiHidden="1"/>
     <w:lsdException w:name="No Spacing" w:uiPriority="1" w:qFormat="1"/>
     <w:lsdException w:name="Light Shading" w:uiPriority="60"/>
@@ -7402,13 +7413,6 @@
     <w:tblPr>
       <w:tblStyleRowBandSize w:val="1"/>
       <w:tblStyleColBandSize w:val="1"/>
-      <w:tblInd w:w="0" w:type="dxa"/>
-      <w:tblCellMar>
-        <w:top w:w="0" w:type="dxa"/>
-        <w:left w:w="108" w:type="dxa"/>
-        <w:bottom w:w="0" w:type="dxa"/>
-        <w:right w:w="108" w:type="dxa"/>
-      </w:tblCellMar>
     </w:tblPr>
   </w:style>
   <w:style w:type="paragraph" w:styleId="Header">

</xml_diff>